<commit_message>
Felhasz. dok. szöveggel feltöltve.
</commit_message>
<xml_diff>
--- a/Felhasznélói dokumentáció.docx
+++ b/Felhasznélói dokumentáció.docx
@@ -6,11 +6,9 @@
       <w:pPr>
         <w:jc w:val="center"/>
       </w:pPr>
-      <w:proofErr w:type="spellStart"/>
-      <w:r>
-        <w:t>Felhasznélói</w:t>
-      </w:r>
-      <w:proofErr w:type="spellEnd"/>
+      <w:r>
+        <w:t>Felhasználói</w:t>
+      </w:r>
       <w:r>
         <w:t xml:space="preserve"> dokumentáció</w:t>
       </w:r>
@@ -22,125 +20,119 @@
     </w:p>
     <w:p>
       <w:r>
-        <w:t>A „Tovább olvasom” gombra kattintva olvashatsz az adott témáról bővebben.</w:t>
+        <w:t xml:space="preserve">A „Tovább olvasom” gombra kattintva </w:t>
+      </w:r>
+      <w:r>
+        <w:t xml:space="preserve">a főoldalon </w:t>
+      </w:r>
+      <w:r>
+        <w:t>olvashatsz az adott témáról bővebben.</w:t>
+      </w:r>
+      <w:r>
+        <w:t xml:space="preserve"> Egy kisablakban nyílik meg amit a jobb felső sarkában lévő </w:t>
+      </w:r>
+      <w:r>
+        <w:t>„x”</w:t>
+      </w:r>
+      <w:r>
+        <w:t xml:space="preserve"> gombbal zárhatja be.</w:t>
       </w:r>
     </w:p>
     <w:p>
       <w:r>
-        <w:drawing>
-          <wp:inline distT="0" distB="0" distL="0" distR="0" wp14:anchorId="4558A065" wp14:editId="740E297D">
-            <wp:extent cx="5753903" cy="952633"/>
-            <wp:effectExtent l="0" t="0" r="0" b="0"/>
-            <wp:docPr id="1869571337" name="Kép 1"/>
-            <wp:cNvGraphicFramePr>
-              <a:graphicFrameLocks xmlns:a="http://schemas.openxmlformats.org/drawingml/2006/main" noChangeAspect="1"/>
-            </wp:cNvGraphicFramePr>
-            <a:graphic xmlns:a="http://schemas.openxmlformats.org/drawingml/2006/main">
-              <a:graphicData uri="http://schemas.openxmlformats.org/drawingml/2006/picture">
-                <pic:pic xmlns:pic="http://schemas.openxmlformats.org/drawingml/2006/picture">
-                  <pic:nvPicPr>
-                    <pic:cNvPr id="1869571337" name=""/>
-                    <pic:cNvPicPr/>
-                  </pic:nvPicPr>
-                  <pic:blipFill>
-                    <a:blip r:embed="rId4"/>
-                    <a:stretch>
-                      <a:fillRect/>
-                    </a:stretch>
-                  </pic:blipFill>
-                  <pic:spPr>
-                    <a:xfrm>
-                      <a:off x="0" y="0"/>
-                      <a:ext cx="5753903" cy="952633"/>
-                    </a:xfrm>
-                    <a:prstGeom prst="rect">
-                      <a:avLst/>
-                    </a:prstGeom>
-                  </pic:spPr>
-                </pic:pic>
-              </a:graphicData>
-            </a:graphic>
-          </wp:inline>
-        </w:drawing>
-      </w:r>
-    </w:p>
-    <w:p/>
-    <w:p>
-      <w:r>
-        <w:t xml:space="preserve">A „Galéria” gombra kattintva eljuthatsz a galéria </w:t>
-      </w:r>
-      <w:proofErr w:type="gramStart"/>
-      <w:r>
-        <w:t>oldalra</w:t>
-      </w:r>
-      <w:proofErr w:type="gramEnd"/>
-      <w:r>
-        <w:t xml:space="preserve"> ahol az összes képet megtekintheted az </w:t>
-      </w:r>
-      <w:proofErr w:type="spellStart"/>
-      <w:r>
-        <w:t>autobuszokról</w:t>
-      </w:r>
-      <w:proofErr w:type="spellEnd"/>
-      <w:r>
-        <w:t>.</w:t>
+        <w:t>Illetve a főoldal jobb oldalán találhatja meg az aznap feltöltött képeket.</w:t>
       </w:r>
     </w:p>
     <w:p>
       <w:r>
-        <w:t>Illetve minden oldalon megtalálható egy „hold” vagy egy „nap” gomb ahol az oldal témáját tudod változtatni világosra vagy sötétre.</w:t>
+        <w:t>Illetve minden oldalon megtalálható egy „hold” vagy egy „nap”</w:t>
+      </w:r>
+      <w:r>
+        <w:t xml:space="preserve"> </w:t>
+      </w:r>
+      <w:r>
+        <w:t>gomb</w:t>
+      </w:r>
+      <w:r>
+        <w:t xml:space="preserve"> </w:t>
+      </w:r>
+      <w:r>
+        <w:t>ahol az oldal témáját tudod változtatni világosra vagy sötétre.</w:t>
       </w:r>
     </w:p>
     <w:p>
       <w:r>
-        <w:rPr>
-          <w:noProof/>
-        </w:rPr>
-        <w:drawing>
-          <wp:inline distT="0" distB="0" distL="0" distR="0" wp14:anchorId="6FFFE8DD" wp14:editId="3B1F62DB">
-            <wp:extent cx="6499225" cy="1228725"/>
-            <wp:effectExtent l="0" t="0" r="0" b="9525"/>
-            <wp:docPr id="834104445" name="Kép 1"/>
-            <wp:cNvGraphicFramePr>
-              <a:graphicFrameLocks xmlns:a="http://schemas.openxmlformats.org/drawingml/2006/main" noChangeAspect="1"/>
-            </wp:cNvGraphicFramePr>
-            <a:graphic xmlns:a="http://schemas.openxmlformats.org/drawingml/2006/main">
-              <a:graphicData uri="http://schemas.openxmlformats.org/drawingml/2006/picture">
-                <pic:pic xmlns:pic="http://schemas.openxmlformats.org/drawingml/2006/picture">
-                  <pic:nvPicPr>
-                    <pic:cNvPr id="0" name="Picture 2"/>
-                    <pic:cNvPicPr>
-                      <a:picLocks noChangeAspect="1" noChangeArrowheads="1"/>
-                    </pic:cNvPicPr>
-                  </pic:nvPicPr>
-                  <pic:blipFill>
-                    <a:blip r:embed="rId5">
-                      <a:extLst>
-                        <a:ext uri="{28A0092B-C50C-407E-A947-70E740481C1C}">
-                          <a14:useLocalDpi xmlns:a14="http://schemas.microsoft.com/office/drawing/2010/main" val="0"/>
-                        </a:ext>
-                      </a:extLst>
-                    </a:blip>
-                    <a:srcRect/>
-                    <a:stretch>
-                      <a:fillRect/>
-                    </a:stretch>
-                  </pic:blipFill>
-                  <pic:spPr bwMode="auto">
-                    <a:xfrm>
-                      <a:off x="0" y="0"/>
-                      <a:ext cx="6499225" cy="1228725"/>
-                    </a:xfrm>
-                    <a:prstGeom prst="rect">
-                      <a:avLst/>
-                    </a:prstGeom>
-                    <a:noFill/>
-                  </pic:spPr>
-                </pic:pic>
-              </a:graphicData>
-            </a:graphic>
-          </wp:inline>
-        </w:drawing>
+        <w:t>A</w:t>
+      </w:r>
+      <w:r>
+        <w:t>z oldal tetején a</w:t>
+      </w:r>
+      <w:r>
+        <w:t xml:space="preserve"> „Galéria” gombra kattintva eljuthatsz a galéria </w:t>
+      </w:r>
+      <w:r>
+        <w:t>oldalra,</w:t>
+      </w:r>
+      <w:r>
+        <w:t xml:space="preserve"> ahol az összes képet megtekintheted az </w:t>
+      </w:r>
+      <w:r>
+        <w:t>autóbuszokról</w:t>
+      </w:r>
+      <w:r>
+        <w:t>.</w:t>
+      </w:r>
+    </w:p>
+    <w:p>
+      <w:pPr>
+        <w:spacing w:after="120" w:line="240" w:lineRule="auto"/>
+      </w:pPr>
+      <w:r>
+        <w:t>A galéria oldalon belül mappákra van osztva amikbe bal egérkattintással tovább lephetsz és újabb mappák közül választhatsz amíg el nem jutsz a keresett képekig.</w:t>
+      </w:r>
+    </w:p>
+    <w:p>
+      <w:pPr>
+        <w:spacing w:after="120" w:line="240" w:lineRule="auto"/>
+      </w:pPr>
+      <w:r>
+        <w:t>A fejlécen található „Videók gomb” használatával megtekintheti pár eseményt vagy videót a YouTube-on. Amit úgy tehet meg, hogy rákattint az adott képre.</w:t>
+      </w:r>
+    </w:p>
+    <w:p>
+      <w:pPr>
+        <w:spacing w:after="120" w:line="240" w:lineRule="auto"/>
+      </w:pPr>
+      <w:r>
+        <w:t xml:space="preserve">Az „Állományok” oldalon találhatók kategorizáltan </w:t>
+      </w:r>
+      <w:r>
+        <w:t xml:space="preserve">a buszok teljes listája. </w:t>
+      </w:r>
+      <w:r>
+        <w:t xml:space="preserve">Ha kiválasztja az egyiket akkor </w:t>
+      </w:r>
+      <w:r>
+        <w:t xml:space="preserve">láthatja a típusát, forgalmi rendszámát és hogy mikor gyártották. </w:t>
+      </w:r>
+      <w:r>
+        <w:t xml:space="preserve">Lehetőség van a rendszerezésre típus, rendszám vagy évjárat szerint. Ha csak adott járművekre </w:t>
+      </w:r>
+      <w:proofErr w:type="spellStart"/>
+      <w:r>
+        <w:t>kíványcsi</w:t>
+      </w:r>
+      <w:proofErr w:type="spellEnd"/>
+      <w:r>
+        <w:t xml:space="preserve"> arra is van lehetőség.</w:t>
+      </w:r>
+    </w:p>
+    <w:p>
+      <w:pPr>
+        <w:spacing w:after="120" w:line="240" w:lineRule="auto"/>
+      </w:pPr>
+      <w:r>
+        <w:t>Végül a „Ti Küldtétek” -en megtekinthetők a más felhasználók által feltöltött képek. Mindegyiknél van egy kisebb leírás, a feltöltés ideje és természetesen az is, hogy ki küldte. A képek közötti váltást a képernyő jobb és bal oldalán lévő nyilak segítségével. A képek értékelésére is van lehetőség a „tetszik: zöld” és a „nem tetszik: piros” gombokkal. Ha az egyikre rákattint egy felirat jelenik meg például: „Örülök, hogy tetszett”. Ilyenkor automatikusan átugrik a következőre.</w:t>
       </w:r>
     </w:p>
     <w:sectPr>

</xml_diff>